<commit_message>
Update book or revue
</commit_message>
<xml_diff>
--- a/Book or Revue/Book PhysicsAR.docx
+++ b/Book or Revue/Book PhysicsAR.docx
@@ -113,6 +113,7 @@
                                 <w:dataBinding w:prefixMappings="xmlns:ns0='http://purl.org/dc/elements/1.1/' xmlns:ns1='http://schemas.openxmlformats.org/package/2006/metadata/core-properties' " w:xpath="/ns1:coreProperties[1]/ns0:title[1]" w:storeItemID="{6C3C8BC8-F283-45AE-878A-BAB7291924A1}"/>
                                 <w:text/>
                               </w:sdtPr>
+                              <w:sdtEndPr/>
                               <w:sdtContent>
                                 <w:r>
                                   <w:rPr>
@@ -211,6 +212,7 @@
                           <w:dataBinding w:prefixMappings="xmlns:ns0='http://purl.org/dc/elements/1.1/' xmlns:ns1='http://schemas.openxmlformats.org/package/2006/metadata/core-properties' " w:xpath="/ns1:coreProperties[1]/ns0:title[1]" w:storeItemID="{6C3C8BC8-F283-45AE-878A-BAB7291924A1}"/>
                           <w:text/>
                         </w:sdtPr>
+                        <w:sdtEndPr/>
                         <w:sdtContent>
                           <w:r>
                             <w:rPr>
@@ -600,6 +602,7 @@
                               <w:dataBinding w:prefixMappings="xmlns:ns0='http://purl.org/dc/elements/1.1/' xmlns:ns1='http://schemas.openxmlformats.org/package/2006/metadata/core-properties' " w:xpath="/ns1:coreProperties[1]/ns0:subject[1]" w:storeItemID="{6C3C8BC8-F283-45AE-878A-BAB7291924A1}"/>
                               <w:text/>
                             </w:sdtPr>
+                            <w:sdtEndPr/>
                             <w:sdtContent>
                               <w:p>
                                 <w:pPr>
@@ -658,6 +661,7 @@
                         <w:dataBinding w:prefixMappings="xmlns:ns0='http://purl.org/dc/elements/1.1/' xmlns:ns1='http://schemas.openxmlformats.org/package/2006/metadata/core-properties' " w:xpath="/ns1:coreProperties[1]/ns0:subject[1]" w:storeItemID="{6C3C8BC8-F283-45AE-878A-BAB7291924A1}"/>
                         <w:text/>
                       </w:sdtPr>
+                      <w:sdtEndPr/>
                       <w:sdtContent>
                         <w:p>
                           <w:pPr>
@@ -977,7 +981,7 @@
           </mc:Choice>
           <mc:Fallback>
             <w:pict>
-              <v:rect w14:anchorId="76E8CD60" id="AutoShape 1" o:spid="_x0000_s1026" style="width:24.85pt;height:24.85pt;visibility:visible;mso-wrap-style:square;mso-left-percent:-10001;mso-top-percent:-10001;mso-position-horizontal:absolute;mso-position-horizontal-relative:char;mso-position-vertical:absolute;mso-position-vertical-relative:line;mso-left-percent:-10001;mso-top-percent:-10001;v-text-anchor:top" o:gfxdata="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" filled="f" stroked="f">
+              <v:rect w14:anchorId="582D4C85" id="AutoShape 1" o:spid="_x0000_s1026" style="width:24.85pt;height:24.85pt;visibility:visible;mso-wrap-style:square;mso-left-percent:-10001;mso-top-percent:-10001;mso-position-horizontal:absolute;mso-position-horizontal-relative:char;mso-position-vertical:absolute;mso-position-vertical-relative:line;mso-left-percent:-10001;mso-top-percent:-10001;v-text-anchor:top" o:gfxdata="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" filled="f" stroked="f">
                 <o:lock v:ext="edit" aspectratio="t"/>
                 <w10:anchorlock/>
               </v:rect>
@@ -1074,6 +1078,7 @@
                               <w:dataBinding w:prefixMappings="xmlns:ns0='http://purl.org/dc/elements/1.1/' xmlns:ns1='http://schemas.openxmlformats.org/package/2006/metadata/core-properties' " w:xpath="/ns1:coreProperties[1]/ns0:title[1]" w:storeItemID="{6C3C8BC8-F283-45AE-878A-BAB7291924A1}"/>
                               <w:text/>
                             </w:sdtPr>
+                            <w:sdtEndPr/>
                             <w:sdtContent>
                               <w:p>
                                 <w:pPr>
@@ -1153,6 +1158,7 @@
                         <w:dataBinding w:prefixMappings="xmlns:ns0='http://purl.org/dc/elements/1.1/' xmlns:ns1='http://schemas.openxmlformats.org/package/2006/metadata/core-properties' " w:xpath="/ns1:coreProperties[1]/ns0:title[1]" w:storeItemID="{6C3C8BC8-F283-45AE-878A-BAB7291924A1}"/>
                         <w:text/>
                       </w:sdtPr>
+                      <w:sdtEndPr/>
                       <w:sdtContent>
                         <w:p>
                           <w:pPr>
@@ -1711,7 +1717,7 @@
           <w:sz w:val="32"/>
           <w:szCs w:val="32"/>
         </w:rPr>
-        <w:t>Programa de Ingeniería de Sistemas</w:t>
+        <w:t>PROGRAMA DE INGENIERIA DE SISTEMAS</w:t>
       </w:r>
     </w:p>
     <w:p>
@@ -1825,6 +1831,7 @@
               <w:tab w:val="right" w:leader="dot" w:pos="9686"/>
             </w:tabs>
             <w:rPr>
+              <w:rFonts w:ascii="Arial" w:hAnsi="Arial" w:cs="Arial"/>
               <w:noProof/>
               <w:sz w:val="24"/>
               <w:szCs w:val="24"/>
@@ -1833,6 +1840,7 @@
           </w:pPr>
           <w:r>
             <w:rPr>
+              <w:rFonts w:ascii="Arial" w:hAnsi="Arial" w:cs="Arial"/>
               <w:sz w:val="24"/>
               <w:szCs w:val="24"/>
             </w:rPr>
@@ -1840,6 +1848,7 @@
           </w:r>
           <w:r>
             <w:rPr>
+              <w:rFonts w:ascii="Arial" w:hAnsi="Arial" w:cs="Arial"/>
               <w:sz w:val="24"/>
               <w:szCs w:val="24"/>
             </w:rPr>
@@ -1847,6 +1856,7 @@
           </w:r>
           <w:r>
             <w:rPr>
+              <w:rFonts w:ascii="Arial" w:hAnsi="Arial" w:cs="Arial"/>
               <w:sz w:val="24"/>
               <w:szCs w:val="24"/>
             </w:rPr>
@@ -1856,7 +1866,7 @@
             <w:r>
               <w:rPr>
                 <w:rStyle w:val="Hipervnculo"/>
-                <w:rFonts w:cstheme="minorHAnsi"/>
+                <w:rFonts w:ascii="Arial" w:hAnsi="Arial" w:cs="Arial"/>
                 <w:noProof/>
                 <w:sz w:val="24"/>
                 <w:szCs w:val="24"/>
@@ -1867,7 +1877,7 @@
             <w:r>
               <w:rPr>
                 <w:rStyle w:val="Hipervnculo"/>
-                <w:rFonts w:cstheme="minorHAnsi"/>
+                <w:rFonts w:ascii="Arial" w:hAnsi="Arial" w:cs="Arial"/>
                 <w:noProof/>
                 <w:sz w:val="24"/>
                 <w:szCs w:val="24"/>
@@ -1878,7 +1888,7 @@
             <w:r>
               <w:rPr>
                 <w:rStyle w:val="Hipervnculo"/>
-                <w:rFonts w:cstheme="minorHAnsi"/>
+                <w:rFonts w:ascii="Arial" w:hAnsi="Arial" w:cs="Arial"/>
                 <w:noProof/>
                 <w:sz w:val="24"/>
                 <w:szCs w:val="24"/>
@@ -1888,6 +1898,7 @@
             </w:r>
             <w:r>
               <w:rPr>
+                <w:rFonts w:ascii="Arial" w:hAnsi="Arial" w:cs="Arial"/>
                 <w:noProof/>
                 <w:webHidden/>
                 <w:sz w:val="24"/>
@@ -1897,6 +1908,7 @@
             </w:r>
             <w:r>
               <w:rPr>
+                <w:rFonts w:ascii="Arial" w:hAnsi="Arial" w:cs="Arial"/>
                 <w:noProof/>
                 <w:webHidden/>
                 <w:sz w:val="24"/>
@@ -1914,16 +1926,17 @@
             </w:tabs>
             <w:ind w:left="0"/>
             <w:rPr>
+              <w:rFonts w:ascii="Arial" w:hAnsi="Arial" w:cs="Arial"/>
               <w:noProof/>
               <w:sz w:val="24"/>
               <w:szCs w:val="24"/>
-              <w:lang w:val="es-CO" w:eastAsia="es-CO" w:bidi="ks-Deva"/>
             </w:rPr>
           </w:pPr>
           <w:hyperlink w:anchor="_Toc494751301" w:history="1">
             <w:r>
               <w:rPr>
                 <w:rStyle w:val="Hipervnculo"/>
+                <w:rFonts w:ascii="Arial" w:hAnsi="Arial" w:cs="Arial"/>
                 <w:noProof/>
                 <w:sz w:val="24"/>
                 <w:szCs w:val="24"/>
@@ -1933,6 +1946,7 @@
             </w:r>
             <w:r>
               <w:rPr>
+                <w:rFonts w:ascii="Arial" w:hAnsi="Arial" w:cs="Arial"/>
                 <w:noProof/>
                 <w:webHidden/>
                 <w:sz w:val="24"/>
@@ -1942,6 +1956,7 @@
             </w:r>
             <w:r>
               <w:rPr>
+                <w:rFonts w:ascii="Arial" w:hAnsi="Arial" w:cs="Arial"/>
                 <w:noProof/>
                 <w:webHidden/>
                 <w:sz w:val="24"/>
@@ -1953,10 +1968,75 @@
         </w:p>
         <w:p>
           <w:pPr>
+            <w:rPr>
+              <w:rFonts w:ascii="Arial" w:hAnsi="Arial" w:cs="Arial"/>
+              <w:sz w:val="24"/>
+              <w:szCs w:val="24"/>
+              <w:lang w:eastAsia="es-AR"/>
+            </w:rPr>
+          </w:pPr>
+          <w:r>
+            <w:rPr>
+              <w:rFonts w:ascii="Arial" w:hAnsi="Arial" w:cs="Arial"/>
+              <w:sz w:val="24"/>
+              <w:szCs w:val="24"/>
+              <w:lang w:eastAsia="es-AR"/>
+            </w:rPr>
+            <w:t xml:space="preserve">El </w:t>
+          </w:r>
+          <w:r>
+            <w:rPr>
+              <w:rFonts w:ascii="Arial" w:hAnsi="Arial" w:cs="Arial"/>
+              <w:sz w:val="24"/>
+              <w:szCs w:val="24"/>
+              <w:lang w:eastAsia="es-AR"/>
+            </w:rPr>
+            <w:t>Péndulo</w:t>
+          </w:r>
+          <w:r>
+            <w:rPr>
+              <w:rFonts w:ascii="Arial" w:hAnsi="Arial" w:cs="Arial"/>
+              <w:sz w:val="24"/>
+              <w:szCs w:val="24"/>
+              <w:lang w:eastAsia="es-AR"/>
+            </w:rPr>
+            <w:t xml:space="preserve"> de </w:t>
+          </w:r>
+          <w:r>
+            <w:rPr>
+              <w:rFonts w:ascii="Arial" w:hAnsi="Arial" w:cs="Arial"/>
+              <w:sz w:val="24"/>
+              <w:szCs w:val="24"/>
+              <w:lang w:eastAsia="es-AR"/>
+            </w:rPr>
+            <w:t>Newton…………………………………………………………………</w:t>
+          </w:r>
+          <w:r>
+            <w:rPr>
+              <w:rFonts w:ascii="Arial" w:hAnsi="Arial" w:cs="Arial"/>
+              <w:sz w:val="24"/>
+              <w:szCs w:val="24"/>
+              <w:lang w:eastAsia="es-AR"/>
+            </w:rPr>
+            <w:t>…………..</w:t>
+          </w:r>
+          <w:r>
+            <w:rPr>
+              <w:rFonts w:ascii="Arial" w:hAnsi="Arial" w:cs="Arial"/>
+              <w:sz w:val="24"/>
+              <w:szCs w:val="24"/>
+              <w:lang w:eastAsia="es-AR"/>
+            </w:rPr>
+            <w:t xml:space="preserve"> 6</w:t>
+          </w:r>
+        </w:p>
+        <w:p>
+          <w:pPr>
             <w:spacing w:after="0" w:line="240" w:lineRule="auto"/>
           </w:pPr>
           <w:r>
             <w:rPr>
+              <w:rFonts w:ascii="Arial" w:hAnsi="Arial" w:cs="Arial"/>
               <w:sz w:val="24"/>
               <w:szCs w:val="24"/>
             </w:rPr>
@@ -1975,7 +2055,10 @@
         <w:tab/>
       </w:r>
     </w:p>
-    <w:p/>
+    <w:p>
+      <w:bookmarkStart w:id="0" w:name="_GoBack"/>
+      <w:bookmarkEnd w:id="0"/>
+    </w:p>
     <w:p>
       <w:pPr>
         <w:tabs>
@@ -1983,10 +2066,7 @@
         </w:tabs>
       </w:pPr>
     </w:p>
-    <w:p>
-      <w:bookmarkStart w:id="0" w:name="_GoBack"/>
-      <w:bookmarkEnd w:id="0"/>
-    </w:p>
+    <w:p/>
     <w:p/>
     <w:p/>
     <w:p/>
@@ -2005,33 +2085,17 @@
     <w:p/>
     <w:p>
       <w:pPr>
-        <w:tabs>
-          <w:tab w:val="left" w:pos="3075"/>
-        </w:tabs>
+        <w:pStyle w:val="Ttulo1"/>
+        <w:rPr>
+          <w:sz w:val="40"/>
+          <w:szCs w:val="40"/>
+        </w:rPr>
       </w:pPr>
       <w:r>
-        <w:tab/>
-      </w:r>
-    </w:p>
-    <w:p>
-      <w:pPr>
-        <w:tabs>
-          <w:tab w:val="left" w:pos="3075"/>
-        </w:tabs>
-      </w:pPr>
-    </w:p>
-    <w:p>
-      <w:pPr>
-        <w:tabs>
-          <w:tab w:val="left" w:pos="3075"/>
-        </w:tabs>
-      </w:pPr>
-    </w:p>
-    <w:p>
-      <w:pPr>
-        <w:pStyle w:val="Ttulo1"/>
-      </w:pPr>
-      <w:r>
+        <w:rPr>
+          <w:sz w:val="40"/>
+          <w:szCs w:val="40"/>
+        </w:rPr>
         <w:lastRenderedPageBreak/>
         <w:t>EL CALIBRE, VERNIER O PIE DE REY</w:t>
       </w:r>
@@ -2241,8 +2305,8 @@
         </w:rPr>
         <w:drawing>
           <wp:inline distT="0" distB="0" distL="0" distR="0">
-            <wp:extent cx="4358965" cy="4358965"/>
-            <wp:effectExtent l="0" t="0" r="3810" b="3810"/>
+            <wp:extent cx="4333875" cy="4333875"/>
+            <wp:effectExtent l="0" t="0" r="9525" b="9525"/>
             <wp:docPr id="9" name="Imagen 9" descr="C:\Users\Usuario\Desktop\RealidadAumentada\QR\Vernier.jpeg"/>
             <wp:cNvGraphicFramePr>
               <a:graphicFrameLocks xmlns:a="http://schemas.openxmlformats.org/drawingml/2006/main" noChangeAspect="1"/>
@@ -2272,7 +2336,7 @@
                   <pic:spPr bwMode="auto">
                     <a:xfrm>
                       <a:off x="0" y="0"/>
-                      <a:ext cx="4378801" cy="4378801"/>
+                      <a:ext cx="4353922" cy="4353922"/>
                     </a:xfrm>
                     <a:prstGeom prst="rect">
                       <a:avLst/>
@@ -2292,8 +2356,16 @@
     <w:p>
       <w:pPr>
         <w:pStyle w:val="Ttulo1"/>
+        <w:rPr>
+          <w:sz w:val="40"/>
+          <w:szCs w:val="40"/>
+        </w:rPr>
       </w:pPr>
       <w:r>
+        <w:rPr>
+          <w:sz w:val="40"/>
+          <w:szCs w:val="40"/>
+        </w:rPr>
         <w:lastRenderedPageBreak/>
         <w:t>EL MICROMETRO</w:t>
       </w:r>
@@ -2702,8 +2774,8 @@
         </w:rPr>
         <w:drawing>
           <wp:inline distT="0" distB="0" distL="0" distR="0">
-            <wp:extent cx="4227615" cy="4227615"/>
-            <wp:effectExtent l="0" t="0" r="1905" b="1905"/>
+            <wp:extent cx="4191000" cy="4191000"/>
+            <wp:effectExtent l="0" t="0" r="0" b="0"/>
             <wp:docPr id="16" name="Imagen 16" descr="C:\Users\Usuario\Desktop\RealidadAumentada\QR\Micrometro.jpeg"/>
             <wp:cNvGraphicFramePr>
               <a:graphicFrameLocks xmlns:a="http://schemas.openxmlformats.org/drawingml/2006/main" noChangeAspect="1"/>
@@ -2733,7 +2805,7 @@
                   <pic:spPr bwMode="auto">
                     <a:xfrm>
                       <a:off x="0" y="0"/>
-                      <a:ext cx="4242294" cy="4242294"/>
+                      <a:ext cx="4205970" cy="4205970"/>
                     </a:xfrm>
                     <a:prstGeom prst="rect">
                       <a:avLst/>
@@ -2750,10 +2822,262 @@
         </w:drawing>
       </w:r>
     </w:p>
+    <w:p>
+      <w:pPr>
+        <w:pStyle w:val="Ttulo1"/>
+        <w:rPr>
+          <w:sz w:val="40"/>
+          <w:szCs w:val="40"/>
+        </w:rPr>
+      </w:pPr>
+      <w:r>
+        <w:rPr>
+          <w:sz w:val="40"/>
+          <w:szCs w:val="40"/>
+        </w:rPr>
+        <w:lastRenderedPageBreak/>
+        <w:t>EL PENDULO DE NEWTON</w:t>
+      </w:r>
+    </w:p>
+    <w:p>
+      <w:pPr>
+        <w:jc w:val="both"/>
+        <w:rPr>
+          <w:rFonts w:ascii="Arial" w:hAnsi="Arial" w:cs="Arial"/>
+          <w:sz w:val="24"/>
+          <w:szCs w:val="24"/>
+          <w:lang w:eastAsia="es-AR"/>
+        </w:rPr>
+      </w:pPr>
+      <w:r>
+        <w:rPr>
+          <w:rFonts w:ascii="Arial" w:hAnsi="Arial" w:cs="Arial"/>
+          <w:sz w:val="24"/>
+          <w:szCs w:val="24"/>
+          <w:lang w:eastAsia="es-AR"/>
+        </w:rPr>
+        <w:t xml:space="preserve">El péndulo de Newton o cuna de Newton es un dispositivo que demuestra la conservación de la energía y de la cantidad de movimiento. Fue ideado por el físico francés de siglo XVII, </w:t>
+      </w:r>
+      <w:proofErr w:type="spellStart"/>
+      <w:r>
+        <w:rPr>
+          <w:rFonts w:ascii="Arial" w:hAnsi="Arial" w:cs="Arial"/>
+          <w:sz w:val="24"/>
+          <w:szCs w:val="24"/>
+          <w:lang w:eastAsia="es-AR"/>
+        </w:rPr>
+        <w:t>Edm</w:t>
+      </w:r>
+      <w:r>
+        <w:rPr>
+          <w:rFonts w:ascii="Arial" w:hAnsi="Arial" w:cs="Arial"/>
+          <w:sz w:val="24"/>
+          <w:szCs w:val="24"/>
+          <w:lang w:eastAsia="es-AR"/>
+        </w:rPr>
+        <w:t>e</w:t>
+      </w:r>
+      <w:proofErr w:type="spellEnd"/>
+      <w:r>
+        <w:rPr>
+          <w:rFonts w:ascii="Arial" w:hAnsi="Arial" w:cs="Arial"/>
+          <w:sz w:val="24"/>
+          <w:szCs w:val="24"/>
+          <w:lang w:eastAsia="es-AR"/>
+        </w:rPr>
+        <w:t xml:space="preserve"> </w:t>
+      </w:r>
+      <w:proofErr w:type="spellStart"/>
+      <w:r>
+        <w:rPr>
+          <w:rFonts w:ascii="Arial" w:hAnsi="Arial" w:cs="Arial"/>
+          <w:sz w:val="24"/>
+          <w:szCs w:val="24"/>
+          <w:lang w:eastAsia="es-AR"/>
+        </w:rPr>
+        <w:t>Mariotte</w:t>
+      </w:r>
+      <w:proofErr w:type="spellEnd"/>
+      <w:r>
+        <w:rPr>
+          <w:rFonts w:ascii="Arial" w:hAnsi="Arial" w:cs="Arial"/>
+          <w:sz w:val="24"/>
+          <w:szCs w:val="24"/>
+          <w:lang w:eastAsia="es-AR"/>
+        </w:rPr>
+        <w:t>, y en su p</w:t>
+      </w:r>
+      <w:r>
+        <w:rPr>
+          <w:rFonts w:ascii="Arial" w:hAnsi="Arial" w:cs="Arial"/>
+          <w:sz w:val="24"/>
+          <w:szCs w:val="24"/>
+          <w:lang w:eastAsia="es-AR"/>
+        </w:rPr>
+        <w:t>rincipio, el propio Isaac Newton menciona los experimentos realizados por el físico francés sobre la colisión de las bolas suspendidas como péndulos.</w:t>
+      </w:r>
+    </w:p>
+    <w:p>
+      <w:pPr>
+        <w:jc w:val="center"/>
+        <w:rPr>
+          <w:rFonts w:ascii="Arial" w:hAnsi="Arial" w:cs="Arial"/>
+          <w:sz w:val="24"/>
+          <w:szCs w:val="24"/>
+          <w:lang w:eastAsia="es-AR"/>
+        </w:rPr>
+      </w:pPr>
+      <w:r>
+        <w:rPr>
+          <w:rFonts w:ascii="Arial" w:hAnsi="Arial" w:cs="Arial"/>
+          <w:noProof/>
+          <w:sz w:val="24"/>
+          <w:szCs w:val="24"/>
+          <w:lang w:val="es-CO" w:eastAsia="es-CO" w:bidi="ks-Deva"/>
+        </w:rPr>
+        <w:drawing>
+          <wp:inline distT="0" distB="0" distL="0" distR="0">
+            <wp:extent cx="3648075" cy="2575629"/>
+            <wp:effectExtent l="0" t="0" r="0" b="0"/>
+            <wp:docPr id="1" name="Imagen 1" descr="C:\Users\Usuario\Desktop\péndulo-de-newton-18152490.jpg"/>
+            <wp:cNvGraphicFramePr>
+              <a:graphicFrameLocks xmlns:a="http://schemas.openxmlformats.org/drawingml/2006/main" noChangeAspect="1"/>
+            </wp:cNvGraphicFramePr>
+            <a:graphic xmlns:a="http://schemas.openxmlformats.org/drawingml/2006/main">
+              <a:graphicData uri="http://schemas.openxmlformats.org/drawingml/2006/picture">
+                <pic:pic xmlns:pic="http://schemas.openxmlformats.org/drawingml/2006/picture">
+                  <pic:nvPicPr>
+                    <pic:cNvPr id="0" name="Picture 1" descr="C:\Users\Usuario\Desktop\péndulo-de-newton-18152490.jpg"/>
+                    <pic:cNvPicPr>
+                      <a:picLocks noChangeAspect="1" noChangeArrowheads="1"/>
+                    </pic:cNvPicPr>
+                  </pic:nvPicPr>
+                  <pic:blipFill>
+                    <a:blip r:embed="rId11" cstate="print">
+                      <a:extLst>
+                        <a:ext uri="{28A0092B-C50C-407E-A947-70E740481C1C}">
+                          <a14:useLocalDpi xmlns:a14="http://schemas.microsoft.com/office/drawing/2010/main" val="0"/>
+                        </a:ext>
+                      </a:extLst>
+                    </a:blip>
+                    <a:srcRect/>
+                    <a:stretch>
+                      <a:fillRect/>
+                    </a:stretch>
+                  </pic:blipFill>
+                  <pic:spPr bwMode="auto">
+                    <a:xfrm>
+                      <a:off x="0" y="0"/>
+                      <a:ext cx="3652336" cy="2578637"/>
+                    </a:xfrm>
+                    <a:prstGeom prst="rect">
+                      <a:avLst/>
+                    </a:prstGeom>
+                    <a:noFill/>
+                    <a:ln>
+                      <a:noFill/>
+                    </a:ln>
+                  </pic:spPr>
+                </pic:pic>
+              </a:graphicData>
+            </a:graphic>
+          </wp:inline>
+        </w:drawing>
+      </w:r>
+    </w:p>
+    <w:p>
+      <w:pPr>
+        <w:rPr>
+          <w:rFonts w:ascii="Arial" w:hAnsi="Arial" w:cs="Arial"/>
+          <w:color w:val="222222"/>
+          <w:sz w:val="24"/>
+          <w:szCs w:val="24"/>
+          <w:shd w:val="clear" w:color="auto" w:fill="FFFFFF"/>
+        </w:rPr>
+      </w:pPr>
+      <w:r>
+        <w:rPr>
+          <w:rFonts w:ascii="Arial" w:hAnsi="Arial" w:cs="Arial"/>
+          <w:color w:val="222222"/>
+          <w:sz w:val="24"/>
+          <w:szCs w:val="24"/>
+          <w:shd w:val="clear" w:color="auto" w:fill="FFFFFF"/>
+        </w:rPr>
+        <w:t>Leer el siguiente código QR para aprender un poco más de la herramienta:</w:t>
+      </w:r>
+    </w:p>
+    <w:p>
+      <w:pPr>
+        <w:jc w:val="center"/>
+        <w:rPr>
+          <w:rFonts w:ascii="Arial" w:hAnsi="Arial" w:cs="Arial"/>
+          <w:sz w:val="24"/>
+          <w:szCs w:val="24"/>
+          <w:lang w:eastAsia="es-AR"/>
+        </w:rPr>
+      </w:pPr>
+      <w:r>
+        <w:rPr>
+          <w:rFonts w:ascii="Arial" w:hAnsi="Arial" w:cs="Arial"/>
+          <w:noProof/>
+          <w:sz w:val="24"/>
+          <w:szCs w:val="24"/>
+          <w:lang w:val="es-CO" w:eastAsia="es-CO" w:bidi="ks-Deva"/>
+        </w:rPr>
+        <w:drawing>
+          <wp:inline distT="0" distB="0" distL="0" distR="0">
+            <wp:extent cx="4324350" cy="4324350"/>
+            <wp:effectExtent l="0" t="0" r="0" b="0"/>
+            <wp:docPr id="5" name="Imagen 5" descr="C:\Users\Usuario\Desktop\PendulumQR.jpg"/>
+            <wp:cNvGraphicFramePr>
+              <a:graphicFrameLocks xmlns:a="http://schemas.openxmlformats.org/drawingml/2006/main" noChangeAspect="1"/>
+            </wp:cNvGraphicFramePr>
+            <a:graphic xmlns:a="http://schemas.openxmlformats.org/drawingml/2006/main">
+              <a:graphicData uri="http://schemas.openxmlformats.org/drawingml/2006/picture">
+                <pic:pic xmlns:pic="http://schemas.openxmlformats.org/drawingml/2006/picture">
+                  <pic:nvPicPr>
+                    <pic:cNvPr id="0" name="Picture 2" descr="C:\Users\Usuario\Desktop\PendulumQR.jpg"/>
+                    <pic:cNvPicPr>
+                      <a:picLocks noChangeAspect="1" noChangeArrowheads="1"/>
+                    </pic:cNvPicPr>
+                  </pic:nvPicPr>
+                  <pic:blipFill>
+                    <a:blip r:embed="rId12">
+                      <a:extLst>
+                        <a:ext uri="{28A0092B-C50C-407E-A947-70E740481C1C}">
+                          <a14:useLocalDpi xmlns:a14="http://schemas.microsoft.com/office/drawing/2010/main" val="0"/>
+                        </a:ext>
+                      </a:extLst>
+                    </a:blip>
+                    <a:srcRect/>
+                    <a:stretch>
+                      <a:fillRect/>
+                    </a:stretch>
+                  </pic:blipFill>
+                  <pic:spPr bwMode="auto">
+                    <a:xfrm>
+                      <a:off x="0" y="0"/>
+                      <a:ext cx="4324350" cy="4324350"/>
+                    </a:xfrm>
+                    <a:prstGeom prst="rect">
+                      <a:avLst/>
+                    </a:prstGeom>
+                    <a:noFill/>
+                    <a:ln>
+                      <a:noFill/>
+                    </a:ln>
+                  </pic:spPr>
+                </pic:pic>
+              </a:graphicData>
+            </a:graphic>
+          </wp:inline>
+        </w:drawing>
+      </w:r>
+    </w:p>
     <w:sectPr>
-      <w:headerReference w:type="default" r:id="rId11"/>
-      <w:footerReference w:type="default" r:id="rId12"/>
-      <w:footerReference w:type="first" r:id="rId13"/>
+      <w:headerReference w:type="default" r:id="rId13"/>
+      <w:footerReference w:type="default" r:id="rId14"/>
+      <w:footerReference w:type="first" r:id="rId15"/>
       <w:pgSz w:w="11907" w:h="16839" w:code="9"/>
       <w:pgMar w:top="1440" w:right="1134" w:bottom="1440" w:left="1077" w:header="567" w:footer="67" w:gutter="0"/>
       <w:cols w:space="708"/>
@@ -2862,7 +3186,7 @@
         </mc:Choice>
         <mc:Fallback>
           <w:pict>
-            <v:oval w14:anchorId="650F743B" id="Oval 20" o:spid="_x0000_s1026" style="position:absolute;margin-left:481.65pt;margin-top:3.05pt;width:51.2pt;height:49.5pt;z-index:-251663360;visibility:visible;mso-wrap-style:square;mso-wrap-distance-left:9pt;mso-wrap-distance-top:0;mso-wrap-distance-right:9pt;mso-wrap-distance-bottom:0;mso-position-horizontal:absolute;mso-position-horizontal-relative:text;mso-position-vertical:absolute;mso-position-vertical-relative:text;v-text-anchor:middle" o:gfxdata="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" fillcolor="#d34817 [3204]" stroked="f" strokeweight="2pt"/>
+            <v:oval w14:anchorId="2F463D80" id="Oval 20" o:spid="_x0000_s1026" style="position:absolute;margin-left:481.65pt;margin-top:3.05pt;width:51.2pt;height:49.5pt;z-index:-251663360;visibility:visible;mso-wrap-style:square;mso-wrap-distance-left:9pt;mso-wrap-distance-top:0;mso-wrap-distance-right:9pt;mso-wrap-distance-bottom:0;mso-position-horizontal:absolute;mso-position-horizontal-relative:text;mso-position-vertical:absolute;mso-position-vertical-relative:text;v-text-anchor:middle" o:gfxdata="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" fillcolor="#d34817 [3204]" stroked="f" strokeweight="2pt"/>
           </w:pict>
         </mc:Fallback>
       </mc:AlternateContent>
@@ -2974,7 +3298,7 @@
                 </w14:srgbClr>
               </w14:shadow>
             </w:rPr>
-            <w:t>5</w:t>
+            <w:t>2</w:t>
           </w:r>
           <w:r>
             <w:rPr>
@@ -3217,7 +3541,7 @@
               </mc:Choice>
               <mc:Fallback>
                 <w:pict>
-                  <v:shape w14:anchorId="128CE3EC" id="Round Diagonal Corner Rectangle 18" o:spid="_x0000_s1026" style="position:absolute;margin-left:-23.85pt;margin-top:4.65pt;width:531pt;height:786pt;z-index:-251660288;visibility:visible;mso-wrap-style:square;mso-width-percent:0;mso-height-percent:0;mso-wrap-distance-left:9pt;mso-wrap-distance-top:0;mso-wrap-distance-right:9pt;mso-wrap-distance-bottom:0;mso-position-horizontal:absolute;mso-position-horizontal-relative:text;mso-position-vertical:absolute;mso-position-vertical-relative:text;mso-width-percent:0;mso-height-percent:0;mso-width-relative:margin;mso-height-relative:margin;v-text-anchor:middle" coordsize="6743700,9982200" o:gfxdata="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" path="m,l6281487,v255273,,462213,206940,462213,462213l6743700,9982200r,l462213,9982200c206940,9982200,,9775260,,9519987l,,,xe" filled="f" strokecolor="#d34817 [3204]" strokeweight="1.5pt">
+                  <v:shape w14:anchorId="0AAF8410" id="Round Diagonal Corner Rectangle 18" o:spid="_x0000_s1026" style="position:absolute;margin-left:-23.85pt;margin-top:4.65pt;width:531pt;height:786pt;z-index:-251660288;visibility:visible;mso-wrap-style:square;mso-width-percent:0;mso-height-percent:0;mso-wrap-distance-left:9pt;mso-wrap-distance-top:0;mso-wrap-distance-right:9pt;mso-wrap-distance-bottom:0;mso-position-horizontal:absolute;mso-position-horizontal-relative:text;mso-position-vertical:absolute;mso-position-vertical-relative:text;mso-width-percent:0;mso-height-percent:0;mso-width-relative:margin;mso-height-relative:margin;v-text-anchor:middle" coordsize="6743700,9982200" o:gfxdata="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" path="m,l6281487,v255273,,462213,206940,462213,462213l6743700,9982200r,l462213,9982200c206940,9982200,,9775260,,9519987l,,,xe" filled="f" strokecolor="#d34817 [3204]" strokeweight="1.5pt">
                     <v:stroke linestyle="thickThin"/>
                     <v:path arrowok="t" o:connecttype="custom" o:connectlocs="0,0;6281487,0;6743700,462213;6743700,9982200;6743700,9982200;462213,9982200;0,9519987;0,0;0,0" o:connectangles="0,0,0,0,0,0,0,0,0"/>
                   </v:shape>

</xml_diff>